<commit_message>
hibernate timestamp and updatestamp
</commit_message>
<xml_diff>
--- a/notes/angular/learn.docx
+++ b/notes/angular/learn.docx
@@ -594,6 +594,14 @@
           <w:szCs w:val="19"/>
         </w:rPr>
         <w:t xml:space="preserve"> </w:t>
+      </w:r>
+      <w:r>
+        <w:rPr>
+          <w:rFonts w:ascii="Courier New" w:eastAsia="Times New Roman" w:hAnsi="Courier New" w:cs="Courier New"/>
+          <w:sz w:val="29"/>
+          <w:szCs w:val="19"/>
+        </w:rPr>
+        <w:tab/>
       </w:r>
     </w:p>
     <w:p>

</xml_diff>